<commit_message>
Updated Checklists on the DOCX templates and in-game PDFs for the game. Removed "Updated_" items
</commit_message>
<xml_diff>
--- a/Assets/Resources/States/Arkansas/Checklist_Arkansas.docx
+++ b/Assets/Resources/States/Arkansas/Checklist_Arkansas.docx
@@ -1,12 +1,12 @@
 
 <file path=word/document.xml><?xml version="1.0" encoding="utf-8"?>
-<w:document xmlns:wpc="http://schemas.microsoft.com/office/word/2010/wordprocessingCanvas" xmlns:cx="http://schemas.microsoft.com/office/drawing/2014/chartex" xmlns:cx1="http://schemas.microsoft.com/office/drawing/2015/9/8/chartex" xmlns:cx2="http://schemas.microsoft.com/office/drawing/2015/10/21/chartex" xmlns:cx3="http://schemas.microsoft.com/office/drawing/2016/5/9/chartex" xmlns:cx4="http://schemas.microsoft.com/office/drawing/2016/5/10/chartex" xmlns:cx5="http://schemas.microsoft.com/office/drawing/2016/5/11/chartex" xmlns:cx6="http://schemas.microsoft.com/office/drawing/2016/5/12/chartex" xmlns:cx7="http://schemas.microsoft.com/office/drawing/2016/5/13/chartex" xmlns:cx8="http://schemas.microsoft.com/office/drawing/2016/5/14/chartex" xmlns:mc="http://schemas.openxmlformats.org/markup-compatibility/2006" xmlns:aink="http://schemas.microsoft.com/office/drawing/2016/ink" xmlns:am3d="http://schemas.microsoft.com/office/drawing/2017/model3d" xmlns:o="urn:schemas-microsoft-com:office:office" xmlns:r="http://schemas.openxmlformats.org/officeDocument/2006/relationships" xmlns:m="http://schemas.openxmlformats.org/officeDocument/2006/math" xmlns:v="urn:schemas-microsoft-com:vml" xmlns:wp14="http://schemas.microsoft.com/office/word/2010/wordprocessingDrawing" xmlns:wp="http://schemas.openxmlformats.org/drawingml/2006/wordprocessingDrawing" xmlns:w10="urn:schemas-microsoft-com:office:word" xmlns:w="http://schemas.openxmlformats.org/wordprocessingml/2006/main" xmlns:w14="http://schemas.microsoft.com/office/word/2010/wordml" xmlns:w15="http://schemas.microsoft.com/office/word/2012/wordml" xmlns:w16cex="http://schemas.microsoft.com/office/word/2018/wordml/cex" xmlns:w16cid="http://schemas.microsoft.com/office/word/2016/wordml/cid" xmlns:w16="http://schemas.microsoft.com/office/word/2018/wordml" xmlns:w16sdtdh="http://schemas.microsoft.com/office/word/2020/wordml/sdtdatahash" xmlns:w16se="http://schemas.microsoft.com/office/word/2015/wordml/symex" xmlns:wpg="http://schemas.microsoft.com/office/word/2010/wordprocessingGroup" xmlns:wpi="http://schemas.microsoft.com/office/word/2010/wordprocessingInk" xmlns:wne="http://schemas.microsoft.com/office/word/2006/wordml" xmlns:wps="http://schemas.microsoft.com/office/word/2010/wordprocessingShape" mc:Ignorable="w14 w15 w16se w16cid w16 w16cex w16sdtdh wp14">
+<w:document xmlns:wpc="http://schemas.microsoft.com/office/word/2010/wordprocessingCanvas" xmlns:cx="http://schemas.microsoft.com/office/drawing/2014/chartex" xmlns:cx1="http://schemas.microsoft.com/office/drawing/2015/9/8/chartex" xmlns:cx2="http://schemas.microsoft.com/office/drawing/2015/10/21/chartex" xmlns:cx3="http://schemas.microsoft.com/office/drawing/2016/5/9/chartex" xmlns:cx4="http://schemas.microsoft.com/office/drawing/2016/5/10/chartex" xmlns:cx5="http://schemas.microsoft.com/office/drawing/2016/5/11/chartex" xmlns:cx6="http://schemas.microsoft.com/office/drawing/2016/5/12/chartex" xmlns:cx7="http://schemas.microsoft.com/office/drawing/2016/5/13/chartex" xmlns:cx8="http://schemas.microsoft.com/office/drawing/2016/5/14/chartex" xmlns:mc="http://schemas.openxmlformats.org/markup-compatibility/2006" xmlns:aink="http://schemas.microsoft.com/office/drawing/2016/ink" xmlns:am3d="http://schemas.microsoft.com/office/drawing/2017/model3d" xmlns:o="urn:schemas-microsoft-com:office:office" xmlns:oel="http://schemas.microsoft.com/office/2019/extlst" xmlns:r="http://schemas.openxmlformats.org/officeDocument/2006/relationships" xmlns:m="http://schemas.openxmlformats.org/officeDocument/2006/math" xmlns:v="urn:schemas-microsoft-com:vml" xmlns:wp14="http://schemas.microsoft.com/office/word/2010/wordprocessingDrawing" xmlns:wp="http://schemas.openxmlformats.org/drawingml/2006/wordprocessingDrawing" xmlns:w10="urn:schemas-microsoft-com:office:word" xmlns:w="http://schemas.openxmlformats.org/wordprocessingml/2006/main" xmlns:w14="http://schemas.microsoft.com/office/word/2010/wordml" xmlns:w15="http://schemas.microsoft.com/office/word/2012/wordml" xmlns:w16cex="http://schemas.microsoft.com/office/word/2018/wordml/cex" xmlns:w16cid="http://schemas.microsoft.com/office/word/2016/wordml/cid" xmlns:w16="http://schemas.microsoft.com/office/word/2018/wordml" xmlns:w16du="http://schemas.microsoft.com/office/word/2023/wordml/word16du" xmlns:w16sdtdh="http://schemas.microsoft.com/office/word/2020/wordml/sdtdatahash" xmlns:w16sdtfl="http://schemas.microsoft.com/office/word/2024/wordml/sdtformatlock" xmlns:w16se="http://schemas.microsoft.com/office/word/2015/wordml/symex" xmlns:wpg="http://schemas.microsoft.com/office/word/2010/wordprocessingGroup" xmlns:wpi="http://schemas.microsoft.com/office/word/2010/wordprocessingInk" xmlns:wne="http://schemas.microsoft.com/office/word/2006/wordml" xmlns:wps="http://schemas.microsoft.com/office/word/2010/wordprocessingShape" mc:Ignorable="w14 w15 w16se w16cid w16 w16cex w16sdtdh w16sdtfl w16du wp14">
   <w:body>
     <w:p>
       <w:pPr>
         <w:pStyle w:val="Title"/>
         <w:rPr>
-          <w:rFonts w:ascii="Sour Gummy" w:hAnsi="Sour Gummy" w:hint="eastAsia"/>
+          <w:rFonts w:ascii="Sour Gummy" w:hAnsi="Sour Gummy"/>
           <w:sz w:val="72"/>
           <w:szCs w:val="72"/>
         </w:rPr>
@@ -82,14 +82,14 @@
           <w:sz w:val="24"/>
           <w:szCs w:val="24"/>
         </w:rPr>
-        <w:t xml:space="preserve">Lauren here! Congrats on getting your name change forms all buttoned-up and ready to go. But we can’t celebrate quite yet: just having your forms in hand is but one part of the process. You’ll need to take care of the rest of this </w:t>
+        <w:t xml:space="preserve">Lauren here! Congrats on getting your name change forms all buttoned-up and ready to go. But we can’t celebrate quite yet: just having your forms in hand is but one part of the process. You’ll need to take care of the rest of this stuff </w:t>
       </w:r>
       <w:r>
         <w:rPr>
           <w:sz w:val="24"/>
           <w:szCs w:val="24"/>
         </w:rPr>
-        <w:t>stuff outside of my office…</w:t>
+        <w:t>in the real world…</w:t>
       </w:r>
     </w:p>
     <w:p>
@@ -126,9 +126,6 @@
     <w:p>
       <w:pPr>
         <w:pStyle w:val="Heading1"/>
-        <w:rPr>
-          <w:rFonts w:hint="eastAsia"/>
-        </w:rPr>
       </w:pPr>
       <w:r>
         <w:t>Your To-Do List:</w:t>
@@ -230,14 +227,7 @@
           <w:sz w:val="28"/>
           <w:szCs w:val="28"/>
         </w:rPr>
-        <w:t>Take yo</w:t>
-      </w:r>
-      <w:r>
-        <w:rPr>
-          <w:sz w:val="28"/>
-          <w:szCs w:val="28"/>
-        </w:rPr>
-        <w:t>ur Name Change Petition and get it notarized.</w:t>
+        <w:t>Take your Name Change Petition and get it notarized.</w:t>
       </w:r>
     </w:p>
     <w:p>
@@ -334,16 +324,7 @@
           <w:sz w:val="28"/>
           <w:szCs w:val="28"/>
         </w:rPr>
-        <w:t>You HAVE to atte</w:t>
-      </w:r>
-      <w:r>
-        <w:rPr>
-          <w:b/>
-          <w:bCs/>
-          <w:sz w:val="28"/>
-          <w:szCs w:val="28"/>
-        </w:rPr>
-        <w:t>nd this.</w:t>
+        <w:t>You HAVE to attend this.</w:t>
       </w:r>
     </w:p>
     <w:p>
@@ -367,55 +348,7 @@
           <w:sz w:val="24"/>
           <w:szCs w:val="24"/>
         </w:rPr>
-        <w:t xml:space="preserve">Remember! If the court asks you why you want to change your name, the following is perfectly acceptable: </w:t>
-      </w:r>
-      <w:r>
-        <w:rPr>
-          <w:b/>
-          <w:bCs/>
-          <w:i/>
-          <w:iCs/>
-          <w:sz w:val="24"/>
-          <w:szCs w:val="24"/>
-        </w:rPr>
-        <w:t>“I want a name that more accurately reflects my gender identity.”</w:t>
-      </w:r>
-      <w:r>
-        <w:rPr>
-          <w:i/>
-          <w:iCs/>
-          <w:sz w:val="24"/>
-          <w:szCs w:val="24"/>
-        </w:rPr>
-        <w:t xml:space="preserve"> </w:t>
-      </w:r>
-    </w:p>
-    <w:p>
-      <w:pPr>
-        <w:rPr>
-          <w:i/>
-          <w:iCs/>
-          <w:sz w:val="24"/>
-          <w:szCs w:val="24"/>
-        </w:rPr>
-      </w:pPr>
-      <w:r>
-        <w:rPr>
-          <w:i/>
-          <w:iCs/>
-          <w:sz w:val="24"/>
-          <w:szCs w:val="24"/>
-        </w:rPr>
-        <w:t>Note: You may be required to show additional documents during this process</w:t>
-      </w:r>
-      <w:r>
-        <w:rPr>
-          <w:i/>
-          <w:iCs/>
-          <w:sz w:val="24"/>
-          <w:szCs w:val="24"/>
-        </w:rPr>
-        <w:t xml:space="preserve">. Bring your </w:t>
+        <w:t xml:space="preserve">Note: You may be required to show additional documents during this process. Bring your </w:t>
       </w:r>
       <w:r>
         <w:rPr>
@@ -449,14 +382,7 @@
           <w:sz w:val="24"/>
           <w:szCs w:val="24"/>
         </w:rPr>
-        <w:t>After that – congratulations! You’ve got a bona-fide court order in hand, and your new name is – legally s</w:t>
-      </w:r>
-      <w:r>
-        <w:rPr>
-          <w:sz w:val="24"/>
-          <w:szCs w:val="24"/>
-        </w:rPr>
-        <w:t>peaking – rightfully yours!</w:t>
+        <w:t>After that – congratulations! You’ve got a bona-fide court order in hand, and your new name is – legally speaking – rightfully yours!</w:t>
       </w:r>
     </w:p>
     <w:p/>
@@ -511,14 +437,7 @@
           <w:b/>
           <w:bCs/>
         </w:rPr>
-        <w:t>(You’ll need to make an app</w:t>
-      </w:r>
-      <w:r>
-        <w:rPr>
-          <w:b/>
-          <w:bCs/>
-        </w:rPr>
-        <w:t>ointment)</w:t>
+        <w:t>(You’ll need to make an appointment)</w:t>
       </w:r>
     </w:p>
     <w:p>
@@ -568,10 +487,19 @@
     </w:p>
     <w:p>
       <w:r>
-        <w:t>If you can’t afford to pay the filing fee, you may be able to submit In Forma Paupe</w:t>
-      </w:r>
-      <w:r>
-        <w:t xml:space="preserve">ris – aka. A fee waiver! If you submit a fee waiver, the court will consider the current poverty guidelines for the state and consider your ability to pay the fee based on how much money you currently own and make. </w:t>
+        <w:t xml:space="preserve">If you can’t afford to pay the filing fee, </w:t>
+      </w:r>
+      <w:r>
+        <w:t>one option available</w:t>
+      </w:r>
+      <w:r>
+        <w:t xml:space="preserve"> to </w:t>
+      </w:r>
+      <w:r>
+        <w:t xml:space="preserve">you is to </w:t>
+      </w:r>
+      <w:r>
+        <w:t xml:space="preserve">submit In Forma Pauperis – aka. A fee waiver! If you submit a fee waiver, the court will consider the current poverty guidelines for the state and consider your ability to pay the fee based on how much money you currently own and make. </w:t>
       </w:r>
       <w:hyperlink r:id="rId9">
         <w:r>
@@ -596,7 +524,7 @@
 </file>
 
 <file path=word/numbering.xml><?xml version="1.0" encoding="utf-8"?>
-<w:numbering xmlns:wpc="http://schemas.microsoft.com/office/word/2010/wordprocessingCanvas" xmlns:cx="http://schemas.microsoft.com/office/drawing/2014/chartex" xmlns:cx1="http://schemas.microsoft.com/office/drawing/2015/9/8/chartex" xmlns:cx2="http://schemas.microsoft.com/office/drawing/2015/10/21/chartex" xmlns:cx3="http://schemas.microsoft.com/office/drawing/2016/5/9/chartex" xmlns:cx4="http://schemas.microsoft.com/office/drawing/2016/5/10/chartex" xmlns:cx5="http://schemas.microsoft.com/office/drawing/2016/5/11/chartex" xmlns:cx6="http://schemas.microsoft.com/office/drawing/2016/5/12/chartex" xmlns:cx7="http://schemas.microsoft.com/office/drawing/2016/5/13/chartex" xmlns:cx8="http://schemas.microsoft.com/office/drawing/2016/5/14/chartex" xmlns:mc="http://schemas.openxmlformats.org/markup-compatibility/2006" xmlns:aink="http://schemas.microsoft.com/office/drawing/2016/ink" xmlns:am3d="http://schemas.microsoft.com/office/drawing/2017/model3d" xmlns:o="urn:schemas-microsoft-com:office:office" xmlns:r="http://schemas.openxmlformats.org/officeDocument/2006/relationships" xmlns:m="http://schemas.openxmlformats.org/officeDocument/2006/math" xmlns:v="urn:schemas-microsoft-com:vml" xmlns:wp14="http://schemas.microsoft.com/office/word/2010/wordprocessingDrawing" xmlns:wp="http://schemas.openxmlformats.org/drawingml/2006/wordprocessingDrawing" xmlns:w10="urn:schemas-microsoft-com:office:word" xmlns:w="http://schemas.openxmlformats.org/wordprocessingml/2006/main" xmlns:w14="http://schemas.microsoft.com/office/word/2010/wordml" xmlns:w15="http://schemas.microsoft.com/office/word/2012/wordml" xmlns:w16cex="http://schemas.microsoft.com/office/word/2018/wordml/cex" xmlns:w16cid="http://schemas.microsoft.com/office/word/2016/wordml/cid" xmlns:w16="http://schemas.microsoft.com/office/word/2018/wordml" xmlns:w16sdtdh="http://schemas.microsoft.com/office/word/2020/wordml/sdtdatahash" xmlns:w16se="http://schemas.microsoft.com/office/word/2015/wordml/symex" xmlns:wpg="http://schemas.microsoft.com/office/word/2010/wordprocessingGroup" xmlns:wpi="http://schemas.microsoft.com/office/word/2010/wordprocessingInk" xmlns:wne="http://schemas.microsoft.com/office/word/2006/wordml" xmlns:wps="http://schemas.microsoft.com/office/word/2010/wordprocessingShape" mc:Ignorable="w14 w15 w16se w16cid w16 w16cex w16sdtdh wp14">
+<w:numbering xmlns:wpc="http://schemas.microsoft.com/office/word/2010/wordprocessingCanvas" xmlns:cx="http://schemas.microsoft.com/office/drawing/2014/chartex" xmlns:cx1="http://schemas.microsoft.com/office/drawing/2015/9/8/chartex" xmlns:cx2="http://schemas.microsoft.com/office/drawing/2015/10/21/chartex" xmlns:cx3="http://schemas.microsoft.com/office/drawing/2016/5/9/chartex" xmlns:cx4="http://schemas.microsoft.com/office/drawing/2016/5/10/chartex" xmlns:cx5="http://schemas.microsoft.com/office/drawing/2016/5/11/chartex" xmlns:cx6="http://schemas.microsoft.com/office/drawing/2016/5/12/chartex" xmlns:cx7="http://schemas.microsoft.com/office/drawing/2016/5/13/chartex" xmlns:cx8="http://schemas.microsoft.com/office/drawing/2016/5/14/chartex" xmlns:mc="http://schemas.openxmlformats.org/markup-compatibility/2006" xmlns:aink="http://schemas.microsoft.com/office/drawing/2016/ink" xmlns:am3d="http://schemas.microsoft.com/office/drawing/2017/model3d" xmlns:o="urn:schemas-microsoft-com:office:office" xmlns:oel="http://schemas.microsoft.com/office/2019/extlst" xmlns:r="http://schemas.openxmlformats.org/officeDocument/2006/relationships" xmlns:m="http://schemas.openxmlformats.org/officeDocument/2006/math" xmlns:v="urn:schemas-microsoft-com:vml" xmlns:wp14="http://schemas.microsoft.com/office/word/2010/wordprocessingDrawing" xmlns:wp="http://schemas.openxmlformats.org/drawingml/2006/wordprocessingDrawing" xmlns:w10="urn:schemas-microsoft-com:office:word" xmlns:w="http://schemas.openxmlformats.org/wordprocessingml/2006/main" xmlns:w14="http://schemas.microsoft.com/office/word/2010/wordml" xmlns:w15="http://schemas.microsoft.com/office/word/2012/wordml" xmlns:w16cex="http://schemas.microsoft.com/office/word/2018/wordml/cex" xmlns:w16cid="http://schemas.microsoft.com/office/word/2016/wordml/cid" xmlns:w16="http://schemas.microsoft.com/office/word/2018/wordml" xmlns:w16du="http://schemas.microsoft.com/office/word/2023/wordml/word16du" xmlns:w16sdtdh="http://schemas.microsoft.com/office/word/2020/wordml/sdtdatahash" xmlns:w16sdtfl="http://schemas.microsoft.com/office/word/2024/wordml/sdtformatlock" xmlns:w16se="http://schemas.microsoft.com/office/word/2015/wordml/symex" xmlns:wpg="http://schemas.microsoft.com/office/word/2010/wordprocessingGroup" xmlns:wpi="http://schemas.microsoft.com/office/word/2010/wordprocessingInk" xmlns:wne="http://schemas.microsoft.com/office/word/2006/wordml" xmlns:wps="http://schemas.microsoft.com/office/word/2010/wordprocessingShape" mc:Ignorable="w14 w15 w16se w16cid w16 w16cex w16sdtdh w16sdtfl w16du wp14">
   <w:abstractNum w:abstractNumId="0" w15:restartNumberingAfterBreak="0">
     <w:nsid w:val="19C41A46"/>
     <w:multiLevelType w:val="multilevel"/>
@@ -999,20 +927,20 @@
       </w:rPr>
     </w:lvl>
   </w:abstractNum>
-  <w:num w:numId="1">
+  <w:num w:numId="1" w16cid:durableId="640305367">
     <w:abstractNumId w:val="0"/>
   </w:num>
-  <w:num w:numId="2">
+  <w:num w:numId="2" w16cid:durableId="1455248931">
     <w:abstractNumId w:val="2"/>
   </w:num>
-  <w:num w:numId="3">
+  <w:num w:numId="3" w16cid:durableId="1985115464">
     <w:abstractNumId w:val="1"/>
   </w:num>
 </w:numbering>
 </file>
 
 <file path=word/styles.xml><?xml version="1.0" encoding="utf-8"?>
-<w:styles xmlns:mc="http://schemas.openxmlformats.org/markup-compatibility/2006" xmlns:r="http://schemas.openxmlformats.org/officeDocument/2006/relationships" xmlns:w="http://schemas.openxmlformats.org/wordprocessingml/2006/main" xmlns:w14="http://schemas.microsoft.com/office/word/2010/wordml" xmlns:w15="http://schemas.microsoft.com/office/word/2012/wordml" xmlns:w16cex="http://schemas.microsoft.com/office/word/2018/wordml/cex" xmlns:w16cid="http://schemas.microsoft.com/office/word/2016/wordml/cid" xmlns:w16="http://schemas.microsoft.com/office/word/2018/wordml" xmlns:w16sdtdh="http://schemas.microsoft.com/office/word/2020/wordml/sdtdatahash" xmlns:w16se="http://schemas.microsoft.com/office/word/2015/wordml/symex" mc:Ignorable="w14 w15 w16se w16cid w16 w16cex w16sdtdh">
+<w:styles xmlns:mc="http://schemas.openxmlformats.org/markup-compatibility/2006" xmlns:r="http://schemas.openxmlformats.org/officeDocument/2006/relationships" xmlns:w="http://schemas.openxmlformats.org/wordprocessingml/2006/main" xmlns:w14="http://schemas.microsoft.com/office/word/2010/wordml" xmlns:w15="http://schemas.microsoft.com/office/word/2012/wordml" xmlns:w16cex="http://schemas.microsoft.com/office/word/2018/wordml/cex" xmlns:w16cid="http://schemas.microsoft.com/office/word/2016/wordml/cid" xmlns:w16="http://schemas.microsoft.com/office/word/2018/wordml" xmlns:w16du="http://schemas.microsoft.com/office/word/2023/wordml/word16du" xmlns:w16sdtdh="http://schemas.microsoft.com/office/word/2020/wordml/sdtdatahash" xmlns:w16sdtfl="http://schemas.microsoft.com/office/word/2024/wordml/sdtformatlock" xmlns:w16se="http://schemas.microsoft.com/office/word/2015/wordml/symex" mc:Ignorable="w14 w15 w16se w16cid w16 w16cex w16sdtdh w16sdtfl w16du">
   <w:docDefaults>
     <w:rPrDefault>
       <w:rPr>

</xml_diff>